<commit_message>
Gotta Go To Math
</commit_message>
<xml_diff>
--- a/other file transfer/Mulan CC Script.docx
+++ b/other file transfer/Mulan CC Script.docx
@@ -10,13 +10,29 @@
     <w:p/>
     <w:p>
       <w:r>
-        <w:t>Who is that sexy beast</w:t>
-      </w:r>
-      <w:r>
-        <w:t xml:space="preserve">. </w:t>
-      </w:r>
-      <w:r>
-        <w:t>It’s RP, that is me</w:t>
+        <w:t xml:space="preserve">Who is that sexy </w:t>
+      </w:r>
+      <w:proofErr w:type="gramStart"/>
+      <w:r>
+        <w:t>beast</w:t>
+      </w:r>
+      <w:r>
+        <w:t>.</w:t>
+      </w:r>
+      <w:proofErr w:type="gramEnd"/>
+      <w:r>
+        <w:t xml:space="preserve"> </w:t>
+      </w:r>
+      <w:r>
+        <w:t xml:space="preserve">It’s </w:t>
+      </w:r>
+      <w:proofErr w:type="gramStart"/>
+      <w:r>
+        <w:t>RP, that</w:t>
+      </w:r>
+      <w:proofErr w:type="gramEnd"/>
+      <w:r>
+        <w:t xml:space="preserve"> is me</w:t>
       </w:r>
       <w:r>
         <w:t>.</w:t>
@@ -57,7 +73,17 @@
         <w:t>But is that all there is to her? A representation of this stereotype?</w:t>
       </w:r>
       <w:r>
-        <w:t xml:space="preserve"> Ellipsis? Huh. Well, lets find out then.</w:t>
+        <w:t xml:space="preserve"> Ellipsis? Huh. Well, </w:t>
+      </w:r>
+      <w:proofErr w:type="spellStart"/>
+      <w:proofErr w:type="gramStart"/>
+      <w:r>
+        <w:t>lets</w:t>
+      </w:r>
+      <w:proofErr w:type="spellEnd"/>
+      <w:proofErr w:type="gramEnd"/>
+      <w:r>
+        <w:t xml:space="preserve"> find out then.</w:t>
       </w:r>
     </w:p>
     <w:p/>
@@ -83,25 +109,92 @@
         <w:t xml:space="preserve"> the only child</w:t>
       </w:r>
       <w:r>
-        <w:t xml:space="preserve"> of the veteran Zuu Fa. From the show we can garner that Zuu Faa is rich, as he owns a lot of land</w:t>
-      </w:r>
-      <w:r>
-        <w:t>, he’s</w:t>
-      </w:r>
-      <w:r>
-        <w:t xml:space="preserve"> and famous as he’s recognized by name.</w:t>
-      </w:r>
-    </w:p>
-    <w:p/>
-    <w:p>
-      <w:r>
-        <w:t>*Show THE Faa Zuu scene.*</w:t>
-      </w:r>
-    </w:p>
-    <w:p/>
-    <w:p>
-      <w:r>
-        <w:t>So, Mulan grows up in a well known and highly respected family. She’s a good guy, right? Okay, the rules say all good peo</w:t>
+        <w:t xml:space="preserve"> of the veteran </w:t>
+      </w:r>
+      <w:proofErr w:type="spellStart"/>
+      <w:r>
+        <w:t>Zuu</w:t>
+      </w:r>
+      <w:proofErr w:type="spellEnd"/>
+      <w:r>
+        <w:t xml:space="preserve"> Fa. From the</w:t>
+      </w:r>
+      <w:r>
+        <w:t xml:space="preserve"> movie</w:t>
+      </w:r>
+      <w:r>
+        <w:t xml:space="preserve"> we can garner that </w:t>
+      </w:r>
+      <w:proofErr w:type="spellStart"/>
+      <w:r>
+        <w:t>Zuu</w:t>
+      </w:r>
+      <w:proofErr w:type="spellEnd"/>
+      <w:r>
+        <w:t xml:space="preserve"> </w:t>
+      </w:r>
+      <w:proofErr w:type="spellStart"/>
+      <w:proofErr w:type="gramStart"/>
+      <w:r>
+        <w:t>Faa</w:t>
+      </w:r>
+      <w:proofErr w:type="spellEnd"/>
+      <w:proofErr w:type="gramEnd"/>
+      <w:r>
+        <w:t xml:space="preserve"> is rich, as he owns a lot of land</w:t>
+      </w:r>
+      <w:r>
+        <w:t>,</w:t>
+      </w:r>
+      <w:r>
+        <w:t xml:space="preserve"> and</w:t>
+      </w:r>
+      <w:r>
+        <w:t xml:space="preserve"> he’s</w:t>
+      </w:r>
+      <w:r>
+        <w:t xml:space="preserve"> </w:t>
+      </w:r>
+      <w:r>
+        <w:t>famous as he’s recognized by name.</w:t>
+      </w:r>
+    </w:p>
+    <w:p/>
+    <w:p>
+      <w:r>
+        <w:t xml:space="preserve">*Show THE </w:t>
+      </w:r>
+      <w:proofErr w:type="spellStart"/>
+      <w:proofErr w:type="gramStart"/>
+      <w:r>
+        <w:t>Faa</w:t>
+      </w:r>
+      <w:proofErr w:type="spellEnd"/>
+      <w:proofErr w:type="gramEnd"/>
+      <w:r>
+        <w:t xml:space="preserve"> </w:t>
+      </w:r>
+      <w:proofErr w:type="spellStart"/>
+      <w:r>
+        <w:t>Zuu</w:t>
+      </w:r>
+      <w:proofErr w:type="spellEnd"/>
+      <w:r>
+        <w:t xml:space="preserve"> scene.*</w:t>
+      </w:r>
+    </w:p>
+    <w:p/>
+    <w:p>
+      <w:r>
+        <w:t xml:space="preserve">So, Mulan grows up in a </w:t>
+      </w:r>
+      <w:proofErr w:type="spellStart"/>
+      <w:r>
+        <w:t>well known</w:t>
+      </w:r>
+      <w:proofErr w:type="spellEnd"/>
+      <w:r>
+        <w:t xml:space="preserve"> and highly respected family. She’s a good guy, right? Okay, the rules say all good peo</w:t>
       </w:r>
       <w:r>
         <w:t xml:space="preserve">ple born in nobility must be </w:t>
@@ -171,7 +264,19 @@
     <w:p/>
     <w:p>
       <w:r>
-        <w:t>So Mulan tries to be a bride and fails horribly. She goes home in disgrace, and as if that wasn’t bad news enough, when she gets there, she finds out her dad is being sent away to war where he’ll most likely die.</w:t>
+        <w:t>So Mulan tries to be a bride and fails horribly.</w:t>
+      </w:r>
+      <w:r>
+        <w:t xml:space="preserve"> Context clues… and by that I mean this a song that practically spells it out for us, shows that this is not Mulan’s first failure in representing her family. It happens to her often, despite her trying her best. We also see that despite her knowing what an embarrassment she is to her family, she has a pretty understanding family.</w:t>
+      </w:r>
+      <w:r>
+        <w:t xml:space="preserve"> </w:t>
+      </w:r>
+      <w:r>
+        <w:t>After</w:t>
+      </w:r>
+      <w:r>
+        <w:t xml:space="preserve"> she gets there, she finds out her dad is being sent away to war where he’ll most likely die.</w:t>
       </w:r>
       <w:r>
         <w:t xml:space="preserve"> So, Mulan disguises as a boy… oh yeah, she lives in a time and country where woman can’t fight in wars. That might be important to the plot or something. So Mulan disguises herself as a man and goes to fight in her father’s place.</w:t>
@@ -186,7 +291,12 @@
     <w:p/>
     <w:p>
       <w:r>
-        <w:t>Mulan is Chinese. Big. Shocker.</w:t>
+        <w:t>Mulan is Chinese.</w:t>
+      </w:r>
+    </w:p>
+    <w:p>
+      <w:r>
+        <w:t>Big. Shocker.</w:t>
       </w:r>
     </w:p>
     <w:p>
@@ -194,8 +304,15 @@
         <w:t>Mulan goes through several wardrobe changes. First is Mulan in her natural state. She be a</w:t>
       </w:r>
       <w:r>
-        <w:t xml:space="preserve"> chinese</w:t>
-      </w:r>
+        <w:t xml:space="preserve"> </w:t>
+      </w:r>
+      <w:proofErr w:type="spellStart"/>
+      <w:proofErr w:type="gramStart"/>
+      <w:r>
+        <w:t>chinese</w:t>
+      </w:r>
+      <w:proofErr w:type="spellEnd"/>
+      <w:proofErr w:type="gramEnd"/>
       <w:r>
         <w:t xml:space="preserve"> farm girl. </w:t>
       </w:r>
@@ -209,7 +326,21 @@
         <w:t>Then there’s mime Mulan. This is supposed to be t</w:t>
       </w:r>
       <w:r>
-        <w:t>he version Mulan is very bad at and uncomfortable with. Even though she has all the make up and faniness that everyone else has</w:t>
+        <w:t xml:space="preserve">he version Mulan is very bad at and uncomfortable with. Even though she has all the </w:t>
+      </w:r>
+      <w:proofErr w:type="spellStart"/>
+      <w:r>
+        <w:t>make up</w:t>
+      </w:r>
+      <w:proofErr w:type="spellEnd"/>
+      <w:r>
+        <w:t xml:space="preserve"> and fai</w:t>
+      </w:r>
+      <w:r>
+        <w:t>r</w:t>
+      </w:r>
+      <w:r>
+        <w:t>ness that everyone else has</w:t>
       </w:r>
       <w:r>
         <w:t>, she completely fails at being what her make up says she is.</w:t>
@@ -223,18 +354,52 @@
     </w:p>
     <w:p>
       <w:r>
-        <w:t>Actually, that’s a good point. In my opinion, they made Mulan a bit… too much like a Disney princess. It would’ve helped her character more if she wasn’t so pretty. I’m not saying she has to be ugly, but there are some characters I can look at and immediately think… “yeah, they’re average.” Mulan is not one of them. I think it would’ve helped her character if she wasn’t so picture perfect. It would’ve been especially interesting since she’s able to pass for a man.</w:t>
-      </w:r>
-    </w:p>
-    <w:p>
-      <w:r>
-        <w:t>*picture of max caufield and Skyward Sword Zelda*</w:t>
-      </w:r>
-    </w:p>
-    <w:p/>
-    <w:p>
-      <w:r>
-        <w:t>Lastly, we have Ping. Ping is a form Mulan initially starts out as uncomfortable as she is in her mime form, but eventually makes her own. Contrary to what people might think, I don’t think Mulan was ever comfortable in this form either. More on that when we get to the Purpose section.</w:t>
+        <w:t>Actually, that’s a good point. In my opinion, they made Mulan a bit… too much like a Disney princess. It would’ve helped her character more if she wasn’t so pretty. I’m not saying she has to be ugly, but there are some characters I can look at and immediately think… “</w:t>
+      </w:r>
+      <w:proofErr w:type="gramStart"/>
+      <w:r>
+        <w:t>yeah</w:t>
+      </w:r>
+      <w:proofErr w:type="gramEnd"/>
+      <w:r>
+        <w:t>, they’re average.” Mulan is not one of them. I think it would’ve helped her character if she wasn’t so picture perfect. It would’ve been especially interesting since she’s able to pass for a man.</w:t>
+      </w:r>
+    </w:p>
+    <w:p>
+      <w:r>
+        <w:t xml:space="preserve">*picture of max </w:t>
+      </w:r>
+      <w:proofErr w:type="spellStart"/>
+      <w:r>
+        <w:t>caufield</w:t>
+      </w:r>
+      <w:proofErr w:type="spellEnd"/>
+      <w:r>
+        <w:t xml:space="preserve"> and Skyward Sword Zelda</w:t>
+      </w:r>
+      <w:r>
+        <w:t xml:space="preserve"> ^^</w:t>
+      </w:r>
+      <w:r>
+        <w:t>*</w:t>
+      </w:r>
+    </w:p>
+    <w:p/>
+    <w:p>
+      <w:r>
+        <w:t>Lastly, we have Ping.</w:t>
+      </w:r>
+      <w:r>
+        <w:t xml:space="preserve"> Ping is supposed to be a boy, but if we take away the armor, the only difference Mulan seemed to do was cut his hair.</w:t>
+      </w:r>
+      <w:r>
+        <w:t xml:space="preserve"> Ping is a form Mulan initially starts out as uncomfortable as she is in her mime form, but eventually makes her own. Contrary to what people might think, I don’t think Mulan was ever</w:t>
+      </w:r>
+      <w:r>
+        <w:t xml:space="preserve"> truly</w:t>
+      </w:r>
+      <w:r>
+        <w:t xml:space="preserve"> comfortable in this form either. More on that when we get to the Purpose section.</w:t>
       </w:r>
     </w:p>
     <w:p/>
@@ -248,6 +413,7 @@
         <w:rPr>
           <w:b/>
         </w:rPr>
+        <w:lastRenderedPageBreak/>
         <w:t>Personality</w:t>
       </w:r>
     </w:p>
@@ -259,104 +425,118 @@
         <w:t xml:space="preserve"> most likely</w:t>
       </w:r>
       <w:r>
-        <w:t xml:space="preserve"> comes from years of trying and failing </w:t>
-      </w:r>
+        <w:t xml:space="preserve"> comes from years of trying and failing to uphold family honor</w:t>
+      </w:r>
+      <w:r>
+        <w:t>.</w:t>
+      </w:r>
+      <w:r>
+        <w:t xml:space="preserve"> In her past, w</w:t>
+      </w:r>
+      <w:r>
+        <w:t>henever Mulan is cast in any kind of spotlight, she fails. And it is a country wide trait to be afraid of dishonor.</w:t>
+      </w:r>
+    </w:p>
+    <w:p/>
+    <w:p>
+      <w:r>
+        <w:t>The times in the movie where Mulan is succeeding, she never brags or seeks out attention for what she’s done. She’s just happy she did a job well done.</w:t>
+      </w:r>
+    </w:p>
+    <w:p/>
+    <w:p>
+      <w:r>
+        <w:t>Her next least likely trait would most likely be a Green. Mulan doesn’t show signs that she’s opposite of a Green, but she doesn’t really show signs of being like one either. Never overthinking a situation. In fact, many times she gets an idea and acts on it very quickly.</w:t>
+      </w:r>
+      <w:r>
+        <w:t xml:space="preserve"> While she is smart, she does not dwell on the</w:t>
+      </w:r>
+      <w:r>
+        <w:t xml:space="preserve"> solutions</w:t>
+      </w:r>
+      <w:r>
+        <w:t xml:space="preserve"> she comes up with</w:t>
+      </w:r>
+      <w:r>
+        <w:t xml:space="preserve"> nor is she ever 100% sure they’ll work. She gets and idea, she executes it, it works.</w:t>
+      </w:r>
+    </w:p>
+    <w:p/>
+    <w:p>
+      <w:r>
+        <w:t>Mulan’s second closest trait would be a Gold. Being a man dominated world, and Mulan being one who doe</w:t>
+      </w:r>
+      <w:r>
+        <w:t>sn’t like standing out, there are</w:t>
+      </w:r>
+      <w:r>
+        <w:t xml:space="preserve"> very few moments where Mulan takes charge of a situation. But they do happen. When she needs to, she steps up and begins commanding.</w:t>
+      </w:r>
+    </w:p>
+    <w:p/>
+    <w:p>
+      <w:r>
+        <w:t>*Show a few scenes of her commanding*</w:t>
+      </w:r>
+    </w:p>
+    <w:p/>
+    <w:p>
+      <w:r>
+        <w:t>Finally, we can conclude that Mulan’</w:t>
+      </w:r>
+      <w:r>
+        <w:t>s primary color is a Blue, and her Personality does line up with that.</w:t>
+      </w:r>
+    </w:p>
+    <w:p/>
+    <w:p>
+      <w:r>
+        <w:t>*Play I think you’re a great captain*</w:t>
+      </w:r>
+    </w:p>
+    <w:p/>
+    <w:p>
+      <w:r>
+        <w:t xml:space="preserve">And remember how I said Mulan doesn’t like the spotlight, even when she’s done a job well done? Many times, Mulan actually shows humility more than anything. Despite the fact that she saves an entire nation by defeating a villain the </w:t>
+      </w:r>
+      <w:proofErr w:type="spellStart"/>
+      <w:r>
+        <w:t>countries</w:t>
+      </w:r>
+      <w:proofErr w:type="spellEnd"/>
+      <w:r>
+        <w:t xml:space="preserve"> greatest soldiers couldn’t, at the end, she still bows her head and gives respect to those she deems above her.</w:t>
+      </w:r>
+    </w:p>
+    <w:p/>
+    <w:p>
+      <w:r>
+        <w:t>With the exception of the bath scene, nothing Mulan ever does i</w:t>
+      </w:r>
+      <w:r>
+        <w:t>n this movie is strictly for herself. She’s constantly trying to warn people of upcoming danger. The entire reason she join</w:t>
+      </w:r>
+      <w:r>
+        <w:t>ed the army, was for her father</w:t>
+      </w:r>
+      <w:r>
+        <w:t>.</w:t>
+      </w:r>
+    </w:p>
+    <w:p>
       <w:r>
         <w:lastRenderedPageBreak/>
-        <w:t>to uphold family honor</w:t>
-      </w:r>
-      <w:r>
-        <w:t>. Whenever Mulan is cast in any kind of spotlight, she fails. And it is a country wide trait to be afraid of dishonor.</w:t>
-      </w:r>
-    </w:p>
-    <w:p/>
-    <w:p>
-      <w:r>
-        <w:t>The times in the movie where Mulan is succeeding, she never brags or seeks out attention for what she’s done. She’s just happy she did a job well done.</w:t>
-      </w:r>
-    </w:p>
-    <w:p/>
-    <w:p>
-      <w:r>
-        <w:t>Her next least likely trait would most likely be a Green. Mulan doesn’t show signs that she’s opposite of a Green, but she doesn’t really show signs of being like one either. Never overthinking a situation. In fact, many times she gets an idea and acts on it very quickly.</w:t>
-      </w:r>
-    </w:p>
-    <w:p/>
-    <w:p>
-      <w:r>
-        <w:t>I want to emphasize that being a Green does not imply being smart or intelligent</w:t>
-      </w:r>
-      <w:r>
-        <w:t>, nor does not being a Green imply stupidity</w:t>
-      </w:r>
-      <w:r>
-        <w:t xml:space="preserve">. </w:t>
-      </w:r>
-      <w:r>
-        <w:t>This color</w:t>
-      </w:r>
-      <w:r>
-        <w:t xml:space="preserve"> simply</w:t>
-      </w:r>
-      <w:r>
-        <w:t xml:space="preserve"> represents</w:t>
-      </w:r>
-      <w:r>
-        <w:t xml:space="preserve"> one who is driven by logic and would tend to spend a lot of time thinking. Mulan is very smart. Throughout the movie, she’s constantly finding unique solutions to very</w:t>
-      </w:r>
-      <w:r>
-        <w:t xml:space="preserve"> difficult problems. She, however, does not dwell on these solutions nor is she ever 100% sure they’ll work. She gets and idea, she executes it, it works.</w:t>
-      </w:r>
-    </w:p>
-    <w:p/>
-    <w:p>
-      <w:r>
-        <w:t>Mulan’s second closest trait would be a Gold. Being a man dominated world, and Mulan being one who doesn’t like standing out, there is very few moments where Mulan takes charge of a situation. But they do happen. When she needs to, she steps up and begins commanding.</w:t>
-      </w:r>
-    </w:p>
-    <w:p/>
-    <w:p>
-      <w:r>
-        <w:t>*Show a few scenes of her commanding*</w:t>
-      </w:r>
-    </w:p>
-    <w:p/>
-    <w:p>
-      <w:r>
-        <w:t>Finally, we can conclude that Mulan’</w:t>
-      </w:r>
-      <w:r>
-        <w:t>s primary color is a Blue, and her Personality does line up with that.</w:t>
-      </w:r>
-    </w:p>
-    <w:p/>
-    <w:p>
-      <w:r>
-        <w:t>*Play I think you’re a great captain*</w:t>
-      </w:r>
-    </w:p>
-    <w:p/>
-    <w:p>
-      <w:r>
-        <w:t xml:space="preserve">And remember how I said Mulan doesn’t like the spotlight, even when she’s done a job well done? </w:t>
-      </w:r>
-      <w:r>
-        <w:t>Many times, Mulan actually shows humility more than anything. Despite the fact that she saves an entire nation by defeating a villain the countries greatest soldiers couldn’t, at the end, she still bows her head and gives respect to those she deems above her.</w:t>
-      </w:r>
-    </w:p>
-    <w:p/>
-    <w:p>
-      <w:r>
-        <w:t>With the exception of the bath scene, nothing Mulan ever does i</w:t>
-      </w:r>
-      <w:r>
-        <w:t>n this movie is strictly for herself. She’s constantly trying to warn people of upcoming danger. The entire reason she joined the army, was for her father.</w:t>
+        <w:t>*RP pauses and looks at Ellipsis*</w:t>
+      </w:r>
+    </w:p>
+    <w:p>
+      <w:r>
+        <w:t>What?!?</w:t>
       </w:r>
       <w:r>
         <w:br/>
       </w:r>
       <w:r>
-        <w:lastRenderedPageBreak/>
         <w:br/>
         <w:t>*Show Maybe I didn’t do it for my father.</w:t>
       </w:r>
@@ -368,17 +548,278 @@
     </w:p>
     <w:p>
       <w:r>
-        <w:t>Anyways.</w:t>
-      </w:r>
-    </w:p>
-    <w:p/>
-    <w:p>
-      <w:r>
-        <w:t>With these traits, I give Mulan an IN</w:t>
+        <w:t>Anyways</w:t>
+      </w:r>
+    </w:p>
+    <w:p>
+      <w:r>
+        <w:t xml:space="preserve">With these </w:t>
+      </w:r>
+      <w:r>
+        <w:t>traits, I give Mulan an IN</w:t>
+      </w:r>
+      <w:r>
+        <w:t>F</w:t>
+      </w:r>
+      <w:r>
+        <w:t>P on the Meyers Briggs scale.</w:t>
+      </w:r>
+    </w:p>
+    <w:p/>
+    <w:p>
+      <w:r>
+        <w:t>Introverted, as demonstrated with her approach to attention being casted on her.</w:t>
+      </w:r>
+    </w:p>
+    <w:p>
+      <w:r>
+        <w:t>Intuitive</w:t>
+      </w:r>
+      <w:r>
+        <w:t>, as when making decisions she goes with her gut feeling.</w:t>
+      </w:r>
+      <w:r>
+        <w:br/>
+        <w:t>Feeling, because she’s constantly concerned others</w:t>
+      </w:r>
+    </w:p>
+    <w:p>
+      <w:r>
+        <w:t>And Perceptive, as she acts on a moment to moment basis and clearly is not good at following any specific schedule.</w:t>
+      </w:r>
+    </w:p>
+    <w:p>
+      <w:pPr>
+        <w:rPr>
+          <w:b/>
+        </w:rPr>
+      </w:pPr>
+    </w:p>
+    <w:p>
+      <w:pPr>
+        <w:rPr>
+          <w:b/>
+        </w:rPr>
+      </w:pPr>
+      <w:r>
+        <w:rPr>
+          <w:b/>
+        </w:rPr>
+        <w:t>Character Purpose</w:t>
+      </w:r>
+    </w:p>
+    <w:p>
+      <w:r>
+        <w:t xml:space="preserve">Mulan is the protagonist. Glad we got that out of the way. </w:t>
+      </w:r>
+      <w:r>
+        <w:t>What’s her goal? Prevent her father from joining the war. What’s her obstacle? Woman aren’t legally allowed to be in the war by penalty of death. Many might look at Mulan’s story and think the point of it is to emphasize girl power and how woman can do anything a man can. Well, I disagree with those people making them wrong and me right.</w:t>
+      </w:r>
+    </w:p>
+    <w:p/>
+    <w:p>
+      <w:r>
+        <w:t>AND THAT’S A FACT!</w:t>
+      </w:r>
+    </w:p>
+    <w:p/>
+    <w:p>
+      <w:r>
+        <w:t>At the beginning, Mulan has shown that she’s not good at being what society</w:t>
+      </w:r>
+      <w:r>
+        <w:t xml:space="preserve"> deems a “female.” She’s different. She doesn’t fit in. People think she’s an embarrassment. </w:t>
+      </w:r>
+      <w:proofErr w:type="spellStart"/>
+      <w:r>
+        <w:t>Everytime</w:t>
+      </w:r>
+      <w:proofErr w:type="spellEnd"/>
+      <w:r>
+        <w:t xml:space="preserve"> she tries to do what everyone else does, it’s obvious she doesn’t fit the mold.</w:t>
+      </w:r>
+      <w:r>
+        <w:br/>
+      </w:r>
+      <w:r>
+        <w:br/>
+        <w:t xml:space="preserve">So what happens when Mulan joins the army and tries to be a </w:t>
+      </w:r>
+      <w:proofErr w:type="gramStart"/>
+      <w:r>
+        <w:t>man.</w:t>
+      </w:r>
+      <w:proofErr w:type="gramEnd"/>
+      <w:r>
+        <w:t xml:space="preserve"> Well… she’s different. She doesn’t fit in. People think she’s an embarrassment. Every time she tries to do what everyone else does, it’s obvious she doesn’t fit the mold.</w:t>
+      </w:r>
+    </w:p>
+    <w:p/>
+    <w:p>
+      <w:r>
+        <w:t>It’s easy t</w:t>
+      </w:r>
+      <w:r>
+        <w:t>o look at this movie and see it as an example of how one gender can do what the other gender is known to do</w:t>
+      </w:r>
+      <w:r>
+        <w:t>.</w:t>
+      </w:r>
+      <w:r>
+        <w:t xml:space="preserve"> But Mulan has trouble fitting in with the guys just as much as she does with the girls. This isn’t about gender, but about outcasts.</w:t>
+      </w:r>
+    </w:p>
+    <w:p/>
+    <w:p>
+      <w:r>
+        <w:lastRenderedPageBreak/>
+        <w:t>When I say outcasts, I mean people who despite doing their best to fit into society, their natural Personal traits, be they physical or personality traits, makes it so that they have a hard time being accepted as one of the norm. I am NOT talking about hipsters, or people who choose to be separated from society because they don’t like it.</w:t>
+      </w:r>
+    </w:p>
+    <w:p/>
+    <w:p>
+      <w:r>
+        <w:t xml:space="preserve">Still don’t know the difference? Toby </w:t>
+      </w:r>
+      <w:proofErr w:type="spellStart"/>
+      <w:r>
+        <w:t>Mcguire</w:t>
+      </w:r>
+      <w:proofErr w:type="spellEnd"/>
+      <w:r>
+        <w:t xml:space="preserve"> Peter Parker was an outcast. Andrew Garfield Peter was a hipster.</w:t>
+      </w:r>
+    </w:p>
+    <w:p>
+      <w:r>
+        <w:t>I think it’s important to distinguish this difference because</w:t>
+      </w:r>
+      <w:r>
+        <w:t>, nothing against hipsters… actually, I take that back, everything against hipsters, but when your character is learning about accepting what makes them different, it helps when that character doesn’t already praise what makes them different.</w:t>
+      </w:r>
+    </w:p>
+    <w:p/>
+    <w:p>
+      <w:r>
+        <w:t>Mulan hates the fact that she’s different, but for some reason, can’t get around it. No matter how hard she tries.</w:t>
+      </w:r>
+    </w:p>
+    <w:p/>
+    <w:p>
+      <w:r>
+        <w:t xml:space="preserve">And I know what you’re thinking, “but </w:t>
+      </w:r>
+      <w:r>
+        <w:t>Mulan</w:t>
+      </w:r>
+      <w:r>
+        <w:t xml:space="preserve"> was eventually accepted as one of the norm when hanging out with the men. </w:t>
+      </w:r>
+      <w:r>
+        <w:t>She</w:t>
+      </w:r>
+      <w:r>
+        <w:t xml:space="preserve"> was seen as just another guy.”</w:t>
+      </w:r>
+    </w:p>
+    <w:p/>
+    <w:p>
+      <w:r>
+        <w:t>Yeah… no.</w:t>
+      </w:r>
+      <w:r>
+        <w:t xml:space="preserve"> Mulan starts acting like a guy at about here, and she’s still hated.</w:t>
+      </w:r>
+      <w:r>
+        <w:t xml:space="preserve"> The moment where people start treating </w:t>
+      </w:r>
+      <w:r>
+        <w:t>Mulan positively</w:t>
+      </w:r>
+      <w:r>
+        <w:t xml:space="preserve"> is right here. This is probably Mulan’</w:t>
+      </w:r>
+      <w:r>
+        <w:t>s most defining moment in the entire movie. Why? Not because she starts acting like a guy,</w:t>
+      </w:r>
+      <w:r>
+        <w:t xml:space="preserve"> and it’s not actually because she starts acting like herself,</w:t>
+      </w:r>
+      <w:r>
+        <w:t xml:space="preserve"> but because she starts applying what makes her unique to help the situation at hand.</w:t>
+      </w:r>
+    </w:p>
+    <w:p/>
+    <w:p>
+      <w:r>
+        <w:t xml:space="preserve">Mulan is smart and creative. For the purposes of this movie, this is the trait that separates her from everyone. Normally we might automatically assume that these are good traits, but Mulan has lived a life where this trait has made her life miserable, despite being a part of her. Once she here, it’s no longer “just be myself” nor is it “just be what people </w:t>
+      </w:r>
+      <w:r>
+        <w:t>say.</w:t>
+      </w:r>
+      <w:r>
+        <w:t>”</w:t>
+      </w:r>
+      <w:r>
+        <w:t xml:space="preserve"> She takes what Cheng said, takes her creativity, and she applies it.</w:t>
+      </w:r>
+    </w:p>
+    <w:p/>
+    <w:p>
+      <w:r>
+        <w:t xml:space="preserve">And even </w:t>
+      </w:r>
+      <w:r>
+        <w:t>after she’s done all of this, she’s never really seen as “just another guy.”</w:t>
+      </w:r>
+      <w:r>
+        <w:t xml:space="preserve"> She’s often times still seen as incredibly weird.</w:t>
+      </w:r>
+      <w:r>
+        <w:br/>
+      </w:r>
+      <w:r>
+        <w:br/>
+        <w:t>*Play Girl whose got a brain*</w:t>
+      </w:r>
+      <w:r>
+        <w:br/>
+      </w:r>
+      <w:r>
+        <w:br/>
+      </w:r>
+      <w:proofErr w:type="gramStart"/>
+      <w:r>
+        <w:t>And</w:t>
+      </w:r>
+      <w:proofErr w:type="gramEnd"/>
+      <w:r>
+        <w:t xml:space="preserve"> when they’re not making fun of her, t</w:t>
+      </w:r>
+      <w:r>
+        <w:t>hese guys put Mulan on a</w:t>
       </w:r>
       <w:bookmarkStart w:id="0" w:name="_GoBack"/>
       <w:bookmarkEnd w:id="0"/>
-    </w:p>
+      <w:r>
+        <w:t xml:space="preserve"> pedestal. </w:t>
+      </w:r>
+    </w:p>
+    <w:p/>
+    <w:p>
+      <w:r>
+        <w:t xml:space="preserve">*Play </w:t>
+      </w:r>
+      <w:proofErr w:type="gramStart"/>
+      <w:r>
+        <w:t>Let’s</w:t>
+      </w:r>
+      <w:proofErr w:type="gramEnd"/>
+      <w:r>
+        <w:t xml:space="preserve"> hear it for Ping*</w:t>
+      </w:r>
+    </w:p>
+    <w:p/>
     <w:sectPr>
       <w:pgSz w:w="12240" w:h="15840"/>
       <w:pgMar w:top="1440" w:right="1440" w:bottom="1440" w:left="1440" w:header="720" w:footer="720" w:gutter="0"/>

</xml_diff>